<commit_message>
Added Header to Website
Initial header add
</commit_message>
<xml_diff>
--- a/other/design/Design.docx
+++ b/other/design/Design.docx
@@ -132,7 +132,15 @@
         <w:jc w:val="center"/>
       </w:pPr>
       <w:r>
-        <w:t>Dr Sohag Kabir</w:t>
+        <w:t xml:space="preserve">Dr </w:t>
+      </w:r>
+      <w:proofErr w:type="spellStart"/>
+      <w:r>
+        <w:t>Sohag</w:t>
+      </w:r>
+      <w:proofErr w:type="spellEnd"/>
+      <w:r>
+        <w:t xml:space="preserve"> Kabir</w:t>
       </w:r>
     </w:p>
     <w:p>
@@ -195,7 +203,15 @@
         <w:t xml:space="preserve"> these website sketches were produced using Photoshop</w:t>
       </w:r>
       <w:r>
-        <w:t>, basic shapes and texts.</w:t>
+        <w:t xml:space="preserve">, basic </w:t>
+      </w:r>
+      <w:proofErr w:type="gramStart"/>
+      <w:r>
+        <w:t>shapes</w:t>
+      </w:r>
+      <w:proofErr w:type="gramEnd"/>
+      <w:r>
+        <w:t xml:space="preserve"> and texts.</w:t>
       </w:r>
       <w:r>
         <w:t xml:space="preserve"> Through researching other websites and analyzing what they do well</w:t>
@@ -629,21 +645,55 @@
     </w:p>
     <w:p/>
     <w:p>
-      <w:pPr>
-        <w:rPr>
-          <w:sz w:val="28"/>
-          <w:szCs w:val="28"/>
-        </w:rPr>
-      </w:pPr>
-      <w:r>
-        <w:t>morpheus-optoem, 2011. Gon. [image] Available at: &lt;https://www.deviantart.com/morpheus-optoem/art/Gon-261769551&gt; [Accessed 8 April 2022].</w:t>
+      <w:proofErr w:type="spellStart"/>
+      <w:r>
+        <w:t>morpheus-optoem</w:t>
+      </w:r>
+      <w:proofErr w:type="spellEnd"/>
+      <w:r>
+        <w:t>, 2011. Gon. [image] Available at: &lt;https://www.deviantart.com/morpheus-optoem/art/Gon-261769551&gt; [Accessed 8 April 2022].</w:t>
+      </w:r>
+    </w:p>
+    <w:p>
+      <w:r>
+        <w:br w:type="page"/>
+      </w:r>
+    </w:p>
+    <w:p>
+      <w:pPr>
+        <w:pStyle w:val="Heading1"/>
+      </w:pPr>
+      <w:r>
+        <w:lastRenderedPageBreak/>
+        <w:t>Icon Reference</w:t>
+      </w:r>
+    </w:p>
+    <w:p>
+      <w:r>
+        <w:t>All the icons used for this website are available at:</w:t>
+      </w:r>
+    </w:p>
+    <w:p>
+      <w:hyperlink r:id="rId11" w:history="1">
+        <w:r>
+          <w:rPr>
+            <w:rStyle w:val="Hyperlink"/>
+          </w:rPr>
+          <w:t>https://www.linea.is/</w:t>
+        </w:r>
+      </w:hyperlink>
+    </w:p>
+    <w:p/>
+    <w:p>
+      <w:r>
+        <w:t>Linea is distributed under CCBY license. It's free.</w:t>
       </w:r>
     </w:p>
     <w:sectPr>
-      <w:headerReference w:type="default" r:id="rId11"/>
-      <w:footerReference w:type="default" r:id="rId12"/>
-      <w:headerReference w:type="first" r:id="rId13"/>
-      <w:footerReference w:type="first" r:id="rId14"/>
+      <w:headerReference w:type="default" r:id="rId12"/>
+      <w:footerReference w:type="default" r:id="rId13"/>
+      <w:headerReference w:type="first" r:id="rId14"/>
+      <w:footerReference w:type="first" r:id="rId15"/>
       <w:pgSz w:w="12240" w:h="15840"/>
       <w:pgMar w:top="1440" w:right="1440" w:bottom="1440" w:left="1440" w:header="720" w:footer="720" w:gutter="0"/>
       <w:pgNumType w:start="1"/>
@@ -1307,7 +1357,6 @@
   <w:style w:type="character" w:default="1" w:styleId="DefaultParagraphFont">
     <w:name w:val="Default Paragraph Font"/>
     <w:uiPriority w:val="1"/>
-    <w:semiHidden/>
     <w:unhideWhenUsed/>
   </w:style>
   <w:style w:type="table" w:default="1" w:styleId="TableNormal">
@@ -1408,6 +1457,29 @@
     <w:link w:val="Footer"/>
     <w:uiPriority w:val="99"/>
     <w:rsid w:val="0071415E"/>
+  </w:style>
+  <w:style w:type="character" w:styleId="Hyperlink">
+    <w:name w:val="Hyperlink"/>
+    <w:basedOn w:val="DefaultParagraphFont"/>
+    <w:uiPriority w:val="99"/>
+    <w:unhideWhenUsed/>
+    <w:rsid w:val="006E5A89"/>
+    <w:rPr>
+      <w:color w:val="0000FF" w:themeColor="hyperlink"/>
+      <w:u w:val="single"/>
+    </w:rPr>
+  </w:style>
+  <w:style w:type="character" w:styleId="UnresolvedMention">
+    <w:name w:val="Unresolved Mention"/>
+    <w:basedOn w:val="DefaultParagraphFont"/>
+    <w:uiPriority w:val="99"/>
+    <w:semiHidden/>
+    <w:unhideWhenUsed/>
+    <w:rsid w:val="006E5A89"/>
+    <w:rPr>
+      <w:color w:val="605E5C"/>
+      <w:shd w:val="clear" w:color="auto" w:fill="E1DFDD"/>
+    </w:rPr>
   </w:style>
 </w:styles>
 </file>

</xml_diff>

<commit_message>
Added banner with images
Added banners with images, with a transparent black overlay.
</commit_message>
<xml_diff>
--- a/other/design/Design.docx
+++ b/other/design/Design.docx
@@ -132,7 +132,15 @@
         <w:jc w:val="center"/>
       </w:pPr>
       <w:r>
-        <w:t>Dr Sohag Kabir</w:t>
+        <w:t xml:space="preserve">Dr </w:t>
+      </w:r>
+      <w:proofErr w:type="spellStart"/>
+      <w:r>
+        <w:t>Sohag</w:t>
+      </w:r>
+      <w:proofErr w:type="spellEnd"/>
+      <w:r>
+        <w:t xml:space="preserve"> Kabir</w:t>
       </w:r>
     </w:p>
     <w:p>
@@ -195,7 +203,15 @@
         <w:t xml:space="preserve"> these website sketches were produced using Photoshop</w:t>
       </w:r>
       <w:r>
-        <w:t>, basic shapes and texts.</w:t>
+        <w:t xml:space="preserve">, basic </w:t>
+      </w:r>
+      <w:proofErr w:type="gramStart"/>
+      <w:r>
+        <w:t>shapes</w:t>
+      </w:r>
+      <w:proofErr w:type="gramEnd"/>
+      <w:r>
+        <w:t xml:space="preserve"> and texts.</w:t>
       </w:r>
       <w:r>
         <w:t xml:space="preserve"> Through researching other websites and analyzing what they do well</w:t>
@@ -635,8 +651,13 @@
     </w:p>
     <w:p/>
     <w:p>
-      <w:r>
-        <w:t>morpheus-optoem, 2011. Gon. [image] Available at: &lt;https://www.deviantart.com/morpheus-optoem/art/Gon-261769551&gt; [Accessed 8 April 2022].</w:t>
+      <w:proofErr w:type="spellStart"/>
+      <w:r>
+        <w:t>morpheus-optoem</w:t>
+      </w:r>
+      <w:proofErr w:type="spellEnd"/>
+      <w:r>
+        <w:t>, 2011. Gon. [image] Available at: &lt;https://www.deviantart.com/morpheus-optoem/art/Gon-261769551&gt; [Accessed 8 April 2022].</w:t>
       </w:r>
     </w:p>
     <w:p/>
@@ -649,44 +670,246 @@
           <w:i/>
           <w:iCs/>
         </w:rPr>
-        <w:t>Jujutsu Kaisen 0 - Satoru Gojo Nendoroid</w:t>
-      </w:r>
-      <w:r>
-        <w:t>. [image] Available at: &lt;https://store.crunchyroll.com/products/jujutsu-kaisen-0-satoru-gojo-nendoroid&gt; [Accessed 16 April 2022].</w:t>
-      </w:r>
-    </w:p>
-    <w:p/>
-    <w:p>
-      <w:r>
-        <w:t>Crunchyroll, 2022. </w:t>
-      </w:r>
+        <w:t xml:space="preserve">Jujutsu </w:t>
+      </w:r>
+      <w:proofErr w:type="spellStart"/>
       <w:r>
         <w:rPr>
           <w:i/>
           <w:iCs/>
         </w:rPr>
-        <w:t>Spy X Family - Palm Size Anya G.E.M. Series Figure (With Gift)</w:t>
-      </w:r>
-      <w:r>
-        <w:t>. [image] Available at: &lt;https://store.crunchyroll.com/products/spy-x-family-palm-size-anya-g-e-m-series-figure-with-figure&gt; [Accessed 16 April 2022].</w:t>
-      </w:r>
-    </w:p>
-    <w:p/>
-    <w:p>
-      <w:r>
-        <w:t>Crunchyroll, 2022. </w:t>
-      </w:r>
+        <w:t>Kaisen</w:t>
+      </w:r>
+      <w:proofErr w:type="spellEnd"/>
       <w:r>
         <w:rPr>
           <w:i/>
           <w:iCs/>
         </w:rPr>
+        <w:t xml:space="preserve"> 0 - Satoru Gojo </w:t>
+      </w:r>
+      <w:proofErr w:type="spellStart"/>
+      <w:r>
+        <w:rPr>
+          <w:i/>
+          <w:iCs/>
+        </w:rPr>
+        <w:t>Nendoroid</w:t>
+      </w:r>
+      <w:proofErr w:type="spellEnd"/>
+      <w:r>
+        <w:t>. [image] Available at: &lt;https://store.crunchyroll.com/products/jujutsu-kaisen-0-satoru-gojo-nendoroid&gt; [Accessed 16 April 2022].</w:t>
+      </w:r>
+    </w:p>
+    <w:p/>
+    <w:p>
+      <w:r>
+        <w:t>Crunchyroll, 2022. </w:t>
+      </w:r>
+      <w:r>
+        <w:rPr>
+          <w:i/>
+          <w:iCs/>
+        </w:rPr>
+        <w:t>Spy X Family - Palm Size Anya G.E.M. Series Figure (With Gift)</w:t>
+      </w:r>
+      <w:r>
+        <w:t>. [image] Available at: &lt;https://store.crunchyroll.com/products/spy-x-family-palm-size-anya-g-e-m-series-figure-with-figure&gt; [Accessed 16 April 2022].</w:t>
+      </w:r>
+    </w:p>
+    <w:p/>
+    <w:p>
+      <w:r>
+        <w:t>Crunchyroll, 2022. </w:t>
+      </w:r>
+      <w:r>
+        <w:rPr>
+          <w:i/>
+          <w:iCs/>
+        </w:rPr>
         <w:t>The Quintessential Quintuplets 2 - Season 2 - Blu-Ray</w:t>
       </w:r>
       <w:r>
         <w:t>. [image] Available at: &lt;https://store.crunchyroll.com/products/the-quintessential-quintuplets-2-season-2-blu-ray&gt; [Accessed 16 April 2022].</w:t>
       </w:r>
     </w:p>
+    <w:p/>
+    <w:p>
+      <w:proofErr w:type="spellStart"/>
+      <w:r>
+        <w:t>zkwnism</w:t>
+      </w:r>
+      <w:proofErr w:type="spellEnd"/>
+      <w:r>
+        <w:t>, 2022. </w:t>
+      </w:r>
+      <w:r>
+        <w:rPr>
+          <w:i/>
+          <w:iCs/>
+        </w:rPr>
+        <w:t xml:space="preserve">Monkey D </w:t>
+      </w:r>
+      <w:proofErr w:type="spellStart"/>
+      <w:r>
+        <w:rPr>
+          <w:i/>
+          <w:iCs/>
+        </w:rPr>
+        <w:t>Luffy</w:t>
+      </w:r>
+      <w:proofErr w:type="spellEnd"/>
+      <w:r>
+        <w:rPr>
+          <w:i/>
+          <w:iCs/>
+        </w:rPr>
+        <w:t xml:space="preserve"> Manga</w:t>
+      </w:r>
+      <w:r>
+        <w:t>. [image] Available at: &lt;https://wall.alphacoders.com/big.php?i=1113439&gt; [Accessed 19 April 2022].</w:t>
+      </w:r>
+    </w:p>
+    <w:p/>
+    <w:p>
+      <w:r>
+        <w:t>Crunchyroll, 2022. </w:t>
+      </w:r>
+      <w:proofErr w:type="spellStart"/>
+      <w:proofErr w:type="gramStart"/>
+      <w:r>
+        <w:rPr>
+          <w:i/>
+          <w:iCs/>
+        </w:rPr>
+        <w:t>Re:ZERO</w:t>
+      </w:r>
+      <w:proofErr w:type="spellEnd"/>
+      <w:proofErr w:type="gramEnd"/>
+      <w:r>
+        <w:rPr>
+          <w:i/>
+          <w:iCs/>
+        </w:rPr>
+        <w:t xml:space="preserve"> -Starting Life In Another World- - Season 1 - Blu-Ray + Digital</w:t>
+      </w:r>
+      <w:r>
+        <w:t>. [image] Available at: &lt;https://store.crunchyroll.com/products/re-zero-starting-life-in-another-world-season-1&gt; [Accessed 19 April 2022].</w:t>
+      </w:r>
+    </w:p>
+    <w:p/>
+    <w:p>
+      <w:r>
+        <w:t>Crunchyroll, 2022. </w:t>
+      </w:r>
+      <w:r>
+        <w:rPr>
+          <w:i/>
+          <w:iCs/>
+        </w:rPr>
+        <w:t>Black Clover - Season 3 Part 1 - Blu-Ray</w:t>
+      </w:r>
+      <w:r>
+        <w:t>. [image] Available at: &lt;https://store.crunchyroll.com/products/black-clover-season-3-part-1&gt; [Accessed 19 April 2022].</w:t>
+      </w:r>
+    </w:p>
+    <w:p/>
+    <w:p>
+      <w:r>
+        <w:t>Crunchyroll, 2022. </w:t>
+      </w:r>
+      <w:r>
+        <w:rPr>
+          <w:i/>
+          <w:iCs/>
+        </w:rPr>
+        <w:t xml:space="preserve">Phantom: Requiem </w:t>
+      </w:r>
+      <w:proofErr w:type="gramStart"/>
+      <w:r>
+        <w:rPr>
+          <w:i/>
+          <w:iCs/>
+        </w:rPr>
+        <w:t>For</w:t>
+      </w:r>
+      <w:proofErr w:type="gramEnd"/>
+      <w:r>
+        <w:rPr>
+          <w:i/>
+          <w:iCs/>
+        </w:rPr>
+        <w:t xml:space="preserve"> The Phantom - The Complete Series - Essentials - Blu-Ray + Digital</w:t>
+      </w:r>
+      <w:r>
+        <w:t>. [image] Available at: &lt;https://store.crunchyroll.com/products/phantom-requiem-for-the-phantom-the-complete-series-essentials&gt; [Accessed 19 April 2022].</w:t>
+      </w:r>
+    </w:p>
+    <w:p/>
+    <w:p>
+      <w:r>
+        <w:t>Crunchyroll, 2022. </w:t>
+      </w:r>
+      <w:r>
+        <w:rPr>
+          <w:i/>
+          <w:iCs/>
+        </w:rPr>
+        <w:t>Fire Force - Season 2 Part 2 - Blu-Ray + Digital</w:t>
+      </w:r>
+      <w:r>
+        <w:t>. [image] Available at: &lt;https://store.crunchyroll.com/products/fire-force-season-2-part-2&gt; [Accessed 19 April 2022].</w:t>
+      </w:r>
+    </w:p>
+    <w:p>
+      <w:r>
+        <w:lastRenderedPageBreak/>
+        <w:t>Crunchyroll, 2022. </w:t>
+      </w:r>
+      <w:r>
+        <w:rPr>
+          <w:i/>
+          <w:iCs/>
+        </w:rPr>
+        <w:t xml:space="preserve">Violet </w:t>
+      </w:r>
+      <w:proofErr w:type="spellStart"/>
+      <w:r>
+        <w:rPr>
+          <w:i/>
+          <w:iCs/>
+        </w:rPr>
+        <w:t>Evergarden</w:t>
+      </w:r>
+      <w:proofErr w:type="spellEnd"/>
+      <w:r>
+        <w:rPr>
+          <w:i/>
+          <w:iCs/>
+        </w:rPr>
+        <w:t xml:space="preserve"> I: Eternity </w:t>
+      </w:r>
+      <w:proofErr w:type="gramStart"/>
+      <w:r>
+        <w:rPr>
+          <w:i/>
+          <w:iCs/>
+        </w:rPr>
+        <w:t>And</w:t>
+      </w:r>
+      <w:proofErr w:type="gramEnd"/>
+      <w:r>
+        <w:rPr>
+          <w:i/>
+          <w:iCs/>
+        </w:rPr>
+        <w:t xml:space="preserve"> The Auto Memory Doll - Movie - Blu-Ray + Digital</w:t>
+      </w:r>
+      <w:r>
+        <w:t>. [image] Available at: &lt;https://store.crunchyroll.com/products/violet-evergarden-i-eternity-and-the-auto-memory-doll-movie-blu-ray&gt; [Accessed 19 April 2022].</w:t>
+      </w:r>
+    </w:p>
+    <w:p/>
     <w:p/>
     <w:p>
       <w:r>

</xml_diff>